<commit_message>
Abstracts von Kitti korregiert
</commit_message>
<xml_diff>
--- a/Doku/Kurzfassungen/EN.docx
+++ b/Doku/Kurzfassungen/EN.docx
@@ -549,14 +549,7 @@
                 <w:rFonts w:ascii="Arial" w:hAnsi="Arial" w:cs="Arial"/>
                 <w:lang w:val="en-GB"/>
               </w:rPr>
-              <w:t>The aim of this diploma thesis is the construction of an electric Hovercraft. The base for the construction is a rubber dinghy</w:t>
-            </w:r>
-            <w:r>
-              <w:rPr>
-                <w:rFonts w:ascii="Arial" w:hAnsi="Arial" w:cs="Arial"/>
-                <w:lang w:val="en-GB"/>
-              </w:rPr>
-              <w:t>. The hovercraft should be able to transport an adult above land and above water.</w:t>
+              <w:t>The aim of this diploma thesis is the construction of an electric hovercraft. The base for the construction is a rubber dinghy. The hovercraft should be able to transport an adult above land and water.</w:t>
             </w:r>
           </w:p>
           <w:p>
@@ -670,18 +663,24 @@
                 <w:rFonts w:ascii="Arial" w:hAnsi="Arial" w:cs="Arial"/>
                 <w:lang w:val="en-GB"/>
               </w:rPr>
-              <w:t xml:space="preserve">The structure is implemented as a lightweight construction </w:t>
-            </w:r>
-            <w:r>
-              <w:rPr>
-                <w:rFonts w:ascii="Arial" w:hAnsi="Arial" w:cs="Arial"/>
-                <w:lang w:val="en-GB"/>
-              </w:rPr>
-              <w:t>on top</w:t>
-            </w:r>
-            <w:r>
-              <w:rPr>
-                <w:rFonts w:ascii="Arial" w:hAnsi="Arial" w:cs="Arial"/>
+              <w:t>The structure is implemented as a lightweight construction on top of a rubber dinghy.</w:t>
+            </w:r>
+          </w:p>
+          <w:p>
+            <w:pPr>
+              <w:rPr>
+                <w:lang w:val="en-GB"/>
+              </w:rPr>
+            </w:pPr>
+            <w:r>
+              <w:rPr>
+                <w:rFonts w:ascii="Arial" w:hAnsi="Arial" w:cs="Arial"/>
+                <w:lang w:val="en-GB"/>
+              </w:rPr>
+              <w:t xml:space="preserve">The airflow required for hovering is generated by a 10kW electric motor attached to a 6-blade propeller. </w:t>
+            </w:r>
+            <w:r>
+              <w:rPr>
                 <w:lang w:val="en-GB"/>
               </w:rPr>
               <w:t xml:space="preserve"> </w:t>
@@ -691,63 +690,7 @@
                 <w:rFonts w:ascii="Arial" w:hAnsi="Arial" w:cs="Arial"/>
                 <w:lang w:val="en-GB"/>
               </w:rPr>
-              <w:t xml:space="preserve">of </w:t>
-            </w:r>
-            <w:r>
-              <w:rPr>
-                <w:rFonts w:ascii="Arial" w:hAnsi="Arial" w:cs="Arial"/>
-                <w:lang w:val="en-GB"/>
-              </w:rPr>
-              <w:t xml:space="preserve">a rubber </w:t>
-            </w:r>
-            <w:r>
-              <w:rPr>
-                <w:rFonts w:ascii="Arial" w:hAnsi="Arial" w:cs="Arial"/>
-                <w:lang w:val="en-GB"/>
-              </w:rPr>
-              <w:t>dinghy</w:t>
-            </w:r>
-            <w:r>
-              <w:rPr>
-                <w:rFonts w:ascii="Arial" w:hAnsi="Arial" w:cs="Arial"/>
-                <w:lang w:val="en-GB"/>
-              </w:rPr>
-              <w:t>.</w:t>
-            </w:r>
-          </w:p>
-          <w:p>
-            <w:pPr>
-              <w:rPr>
-                <w:rFonts w:ascii="Arial" w:hAnsi="Arial" w:cs="Arial"/>
-                <w:lang w:val="en-GB"/>
-              </w:rPr>
-            </w:pPr>
-            <w:r>
-              <w:rPr>
-                <w:rFonts w:ascii="Arial" w:hAnsi="Arial" w:cs="Arial"/>
-                <w:lang w:val="en-GB"/>
-              </w:rPr>
-              <w:t xml:space="preserve">The airflow required for hovering is generated by a 10kW electric motor attached to a 6-blade propeller. </w:t>
-            </w:r>
-            <w:r>
-              <w:rPr>
-                <w:lang w:val="en-GB"/>
-              </w:rPr>
-              <w:t xml:space="preserve"> </w:t>
-            </w:r>
-            <w:r>
-              <w:rPr>
-                <w:rFonts w:ascii="Arial" w:hAnsi="Arial" w:cs="Arial"/>
-                <w:lang w:val="en-GB"/>
-              </w:rPr>
-              <w:t>The second propeller points to the back and therefore produces forward thrust</w:t>
-            </w:r>
-            <w:r>
-              <w:rPr>
-                <w:rFonts w:ascii="Arial" w:hAnsi="Arial" w:cs="Arial"/>
-                <w:lang w:val="en-GB"/>
-              </w:rPr>
-              <w:t xml:space="preserve">. </w:t>
+              <w:t xml:space="preserve">The second propeller points to the back and therefore produces forward thrust. </w:t>
             </w:r>
             <w:proofErr w:type="gramStart"/>
             <w:r>
@@ -763,28 +706,7 @@
                 <w:rFonts w:ascii="Arial" w:hAnsi="Arial" w:cs="Arial"/>
                 <w:lang w:val="en-GB"/>
               </w:rPr>
-              <w:t xml:space="preserve"> steer the </w:t>
-            </w:r>
-            <w:r>
-              <w:rPr>
-                <w:rFonts w:ascii="Arial" w:hAnsi="Arial" w:cs="Arial"/>
-                <w:lang w:val="en-GB"/>
-              </w:rPr>
-              <w:t>hovercraft,</w:t>
-            </w:r>
-            <w:r>
-              <w:rPr>
-                <w:rFonts w:ascii="Arial" w:hAnsi="Arial" w:cs="Arial"/>
-                <w:lang w:val="en-GB"/>
-              </w:rPr>
-              <w:t xml:space="preserve"> there are three servo-controlled fins behind the propeller to redirect the airflow</w:t>
-            </w:r>
-            <w:r>
-              <w:rPr>
-                <w:rFonts w:ascii="Arial" w:hAnsi="Arial" w:cs="Arial"/>
-                <w:lang w:val="en-GB"/>
-              </w:rPr>
-              <w:t>.</w:t>
+              <w:t xml:space="preserve"> steer the hovercraft, there are three servo-controlled fins behind the propeller to redirect the airflow.</w:t>
             </w:r>
           </w:p>
           <w:p>
@@ -926,140 +848,7 @@
                 <w:rFonts w:ascii="Arial" w:hAnsi="Arial" w:cs="Arial"/>
                 <w:lang w:val="en-GB"/>
               </w:rPr>
-              <w:t xml:space="preserve">At the time of delivery, the construction of the hovercraft was </w:t>
-            </w:r>
-            <w:r>
-              <w:rPr>
-                <w:rFonts w:ascii="Arial" w:hAnsi="Arial" w:cs="Arial"/>
-                <w:lang w:val="en-GB"/>
-              </w:rPr>
-              <w:t>completed,</w:t>
-            </w:r>
-            <w:r>
-              <w:rPr>
-                <w:rFonts w:ascii="Arial" w:hAnsi="Arial" w:cs="Arial"/>
-                <w:lang w:val="en-GB"/>
-              </w:rPr>
-              <w:t xml:space="preserve"> and</w:t>
-            </w:r>
-            <w:r>
-              <w:rPr>
-                <w:rFonts w:ascii="Arial" w:hAnsi="Arial" w:cs="Arial"/>
-                <w:lang w:val="en-GB"/>
-              </w:rPr>
-              <w:t xml:space="preserve"> the </w:t>
-            </w:r>
-            <w:r>
-              <w:rPr>
-                <w:rFonts w:ascii="Arial" w:hAnsi="Arial" w:cs="Arial"/>
-                <w:lang w:val="en-GB"/>
-              </w:rPr>
-              <w:t>electronic system</w:t>
-            </w:r>
-            <w:r>
-              <w:rPr>
-                <w:rFonts w:ascii="Arial" w:hAnsi="Arial" w:cs="Arial"/>
-                <w:lang w:val="en-GB"/>
-              </w:rPr>
-              <w:t xml:space="preserve"> </w:t>
-            </w:r>
-            <w:r>
-              <w:rPr>
-                <w:rFonts w:ascii="Arial" w:hAnsi="Arial" w:cs="Arial"/>
-                <w:lang w:val="en-GB"/>
-              </w:rPr>
-              <w:t>was</w:t>
-            </w:r>
-            <w:r>
-              <w:rPr>
-                <w:rFonts w:ascii="Arial" w:hAnsi="Arial" w:cs="Arial"/>
-                <w:lang w:val="en-GB"/>
-              </w:rPr>
-              <w:t xml:space="preserve"> implemented and tested.</w:t>
-            </w:r>
-            <w:r>
-              <w:rPr>
-                <w:rFonts w:ascii="Arial" w:hAnsi="Arial" w:cs="Arial"/>
-                <w:lang w:val="en-GB"/>
-              </w:rPr>
-              <w:t xml:space="preserve"> </w:t>
-            </w:r>
-            <w:r>
-              <w:rPr>
-                <w:rFonts w:ascii="Arial" w:hAnsi="Arial" w:cs="Arial"/>
-                <w:lang w:val="en-GB"/>
-              </w:rPr>
-              <w:t>Therefore</w:t>
-            </w:r>
-            <w:r>
-              <w:rPr>
-                <w:rFonts w:ascii="Arial" w:hAnsi="Arial" w:cs="Arial"/>
-                <w:lang w:val="en-GB"/>
-              </w:rPr>
-              <w:t>,</w:t>
-            </w:r>
-            <w:r>
-              <w:rPr>
-                <w:rFonts w:ascii="Arial" w:hAnsi="Arial" w:cs="Arial"/>
-                <w:lang w:val="en-GB"/>
-              </w:rPr>
-              <w:t xml:space="preserve"> the hovercraft was </w:t>
-            </w:r>
-            <w:r>
-              <w:rPr>
-                <w:rFonts w:ascii="Arial" w:hAnsi="Arial" w:cs="Arial"/>
-                <w:lang w:val="en-GB"/>
-              </w:rPr>
-              <w:t>operational,</w:t>
-            </w:r>
-            <w:r>
-              <w:rPr>
-                <w:rFonts w:ascii="Arial" w:hAnsi="Arial" w:cs="Arial"/>
-                <w:lang w:val="en-GB"/>
-              </w:rPr>
-              <w:t xml:space="preserve"> a</w:t>
-            </w:r>
-            <w:r>
-              <w:rPr>
-                <w:rFonts w:ascii="Arial" w:hAnsi="Arial" w:cs="Arial"/>
-                <w:lang w:val="en-GB"/>
-              </w:rPr>
-              <w:t>n</w:t>
-            </w:r>
-            <w:r>
-              <w:rPr>
-                <w:rFonts w:ascii="Arial" w:hAnsi="Arial" w:cs="Arial"/>
-                <w:lang w:val="en-GB"/>
-              </w:rPr>
-              <w:t>d</w:t>
-            </w:r>
-            <w:r>
-              <w:rPr>
-                <w:rFonts w:ascii="Arial" w:hAnsi="Arial" w:cs="Arial"/>
-                <w:lang w:val="en-GB"/>
-              </w:rPr>
-              <w:t xml:space="preserve"> the first test runs </w:t>
-            </w:r>
-            <w:r>
-              <w:rPr>
-                <w:rFonts w:ascii="Arial" w:hAnsi="Arial" w:cs="Arial"/>
-                <w:lang w:val="en-GB"/>
-              </w:rPr>
-              <w:t xml:space="preserve">have </w:t>
-            </w:r>
-            <w:r>
-              <w:rPr>
-                <w:rFonts w:ascii="Arial" w:hAnsi="Arial" w:cs="Arial"/>
-                <w:lang w:val="en-GB"/>
-              </w:rPr>
-              <w:t>been</w:t>
-            </w:r>
-            <w:r>
-              <w:rPr>
-                <w:rFonts w:ascii="Arial" w:hAnsi="Arial" w:cs="Arial"/>
-                <w:lang w:val="en-GB"/>
-              </w:rPr>
-              <w:t xml:space="preserve"> done.</w:t>
+              <w:t>At the time of delivery, the construction of the hovercraft is completed, and the electronic system implemented and tested. Therefore, the hovercraft is ready to use, and the first test runs have been done.</w:t>
             </w:r>
           </w:p>
           <w:p>
@@ -3378,6 +3167,17 @@
 </file>
 
 <file path=customXml/item1.xml><?xml version="1.0" encoding="utf-8"?>
+<p:properties xmlns:p="http://schemas.microsoft.com/office/2006/metadata/properties" xmlns:xsi="http://www.w3.org/2001/XMLSchema-instance" xmlns:pc="http://schemas.microsoft.com/office/infopath/2007/PartnerControls">
+  <documentManagement>
+    <Link xmlns="266e18d4-c1f5-4c35-81c0-a5bd5a932976">
+      <Url xsi:nil="true"/>
+      <Description xsi:nil="true"/>
+    </Link>
+  </documentManagement>
+</p:properties>
+</file>
+
+<file path=customXml/item2.xml><?xml version="1.0" encoding="utf-8"?>
 <ct:contentTypeSchema xmlns:ct="http://schemas.microsoft.com/office/2006/metadata/contentType" xmlns:ma="http://schemas.microsoft.com/office/2006/metadata/properties/metaAttributes" ct:_="" ma:_="" ma:contentTypeName="Dokument" ma:contentTypeID="0x0101006400F31E4600404AB27DF1E8E4C1976D" ma:contentTypeVersion="7" ma:contentTypeDescription="Ein neues Dokument erstellen." ma:contentTypeScope="" ma:versionID="e7f53d5904023bb822687354369da489">
   <xsd:schema xmlns:xsd="http://www.w3.org/2001/XMLSchema" xmlns:xs="http://www.w3.org/2001/XMLSchema" xmlns:p="http://schemas.microsoft.com/office/2006/metadata/properties" xmlns:ns2="b623ebc9-ca29-4291-af6d-e9e244d20886" xmlns:ns3="266e18d4-c1f5-4c35-81c0-a5bd5a932976" xmlns:ns4="2b846352-25ec-468b-80b8-1fdb116064f3" targetNamespace="http://schemas.microsoft.com/office/2006/metadata/properties" ma:root="true" ma:fieldsID="50818222f5b425170f18ec8617a95edb" ns2:_="" ns3:_="" ns4:_="">
     <xsd:import namespace="b623ebc9-ca29-4291-af6d-e9e244d20886"/>
@@ -3572,17 +3372,6 @@
 </ct:contentTypeSchema>
 </file>
 
-<file path=customXml/item2.xml><?xml version="1.0" encoding="utf-8"?>
-<p:properties xmlns:p="http://schemas.microsoft.com/office/2006/metadata/properties" xmlns:xsi="http://www.w3.org/2001/XMLSchema-instance" xmlns:pc="http://schemas.microsoft.com/office/infopath/2007/PartnerControls">
-  <documentManagement>
-    <Link xmlns="266e18d4-c1f5-4c35-81c0-a5bd5a932976">
-      <Url xsi:nil="true"/>
-      <Description xsi:nil="true"/>
-    </Link>
-  </documentManagement>
-</p:properties>
-</file>
-
 <file path=customXml/item3.xml><?xml version="1.0" encoding="utf-8"?>
 <?mso-contentType ?>
 <FormTemplates xmlns="http://schemas.microsoft.com/sharepoint/v3/contenttype/forms">
@@ -3593,6 +3382,16 @@
 </file>
 
 <file path=customXml/itemProps1.xml><?xml version="1.0" encoding="utf-8"?>
+<ds:datastoreItem xmlns:ds="http://schemas.openxmlformats.org/officeDocument/2006/customXml" ds:itemID="{4754B524-F05D-43AB-909E-411B3F480FD7}">
+  <ds:schemaRefs>
+    <ds:schemaRef ds:uri="http://schemas.microsoft.com/office/2006/metadata/properties"/>
+    <ds:schemaRef ds:uri="http://schemas.microsoft.com/office/infopath/2007/PartnerControls"/>
+    <ds:schemaRef ds:uri="266e18d4-c1f5-4c35-81c0-a5bd5a932976"/>
+  </ds:schemaRefs>
+</ds:datastoreItem>
+</file>
+
+<file path=customXml/itemProps2.xml><?xml version="1.0" encoding="utf-8"?>
 <ds:datastoreItem xmlns:ds="http://schemas.openxmlformats.org/officeDocument/2006/customXml" ds:itemID="{AD2B89B1-4DAC-4393-B1DA-26A593A22C0B}">
   <ds:schemaRefs>
     <ds:schemaRef ds:uri="http://schemas.microsoft.com/office/2006/metadata/contentType"/>
@@ -3612,16 +3411,6 @@
 </ds:datastoreItem>
 </file>
 
-<file path=customXml/itemProps2.xml><?xml version="1.0" encoding="utf-8"?>
-<ds:datastoreItem xmlns:ds="http://schemas.openxmlformats.org/officeDocument/2006/customXml" ds:itemID="{4754B524-F05D-43AB-909E-411B3F480FD7}">
-  <ds:schemaRefs>
-    <ds:schemaRef ds:uri="http://schemas.microsoft.com/office/2006/metadata/properties"/>
-    <ds:schemaRef ds:uri="http://schemas.microsoft.com/office/infopath/2007/PartnerControls"/>
-    <ds:schemaRef ds:uri="266e18d4-c1f5-4c35-81c0-a5bd5a932976"/>
-  </ds:schemaRefs>
-</ds:datastoreItem>
-</file>
-
 <file path=customXml/itemProps3.xml><?xml version="1.0" encoding="utf-8"?>
 <ds:datastoreItem xmlns:ds="http://schemas.openxmlformats.org/officeDocument/2006/customXml" ds:itemID="{1B281AE8-9E0D-404E-AB87-093C83BB251C}">
   <ds:schemaRefs>

</xml_diff>